<commit_message>
Conclusão Atividade 5 - Arquiteturas e Modificação da Apresentação Monkeys Healthcare powerpoint
</commit_message>
<xml_diff>
--- a/TI/Atividade Nº 05 - Arquiteturas.docx
+++ b/TI/Atividade Nº 05 - Arquiteturas.docx
@@ -1,6 +1,6 @@
 
 <file path=word/document.xml><?xml version="1.0" encoding="utf-8"?>
-<w:document xmlns:wpc="http://schemas.microsoft.com/office/word/2010/wordprocessingCanvas" xmlns:cx="http://schemas.microsoft.com/office/drawing/2014/chartex" xmlns:cx1="http://schemas.microsoft.com/office/drawing/2015/9/8/chartex" xmlns:cx2="http://schemas.microsoft.com/office/drawing/2015/10/21/chartex" xmlns:cx3="http://schemas.microsoft.com/office/drawing/2016/5/9/chartex" xmlns:cx4="http://schemas.microsoft.com/office/drawing/2016/5/10/chartex" xmlns:cx5="http://schemas.microsoft.com/office/drawing/2016/5/11/chartex" xmlns:cx6="http://schemas.microsoft.com/office/drawing/2016/5/12/chartex" xmlns:cx7="http://schemas.microsoft.com/office/drawing/2016/5/13/chartex" xmlns:cx8="http://schemas.microsoft.com/office/drawing/2016/5/14/chartex" xmlns:mc="http://schemas.openxmlformats.org/markup-compatibility/2006" xmlns:aink="http://schemas.microsoft.com/office/drawing/2016/ink" xmlns:am3d="http://schemas.microsoft.com/office/drawing/2017/model3d" xmlns:o="urn:schemas-microsoft-com:office:office" xmlns:r="http://schemas.openxmlformats.org/officeDocument/2006/relationships" xmlns:m="http://schemas.openxmlformats.org/officeDocument/2006/math" xmlns:v="urn:schemas-microsoft-com:vml" xmlns:wp14="http://schemas.microsoft.com/office/word/2010/wordprocessingDrawing" xmlns:wp="http://schemas.openxmlformats.org/drawingml/2006/wordprocessingDrawing" xmlns:w10="urn:schemas-microsoft-com:office:word" xmlns:w="http://schemas.openxmlformats.org/wordprocessingml/2006/main" xmlns:w14="http://schemas.microsoft.com/office/word/2010/wordml" xmlns:w15="http://schemas.microsoft.com/office/word/2012/wordml" xmlns:w16cid="http://schemas.microsoft.com/office/word/2016/wordml/cid" xmlns:w16se="http://schemas.microsoft.com/office/word/2015/wordml/symex" xmlns:wpg="http://schemas.microsoft.com/office/word/2010/wordprocessingGroup" xmlns:wpi="http://schemas.microsoft.com/office/word/2010/wordprocessingInk" xmlns:wne="http://schemas.microsoft.com/office/word/2006/wordml" xmlns:wps="http://schemas.microsoft.com/office/word/2010/wordprocessingShape" mc:Ignorable="w14 w15 w16se w16cid wp14">
+<w:document xmlns:wpc="http://schemas.microsoft.com/office/word/2010/wordprocessingCanvas" xmlns:mc="http://schemas.openxmlformats.org/markup-compatibility/2006" xmlns:o="urn:schemas-microsoft-com:office:office" xmlns:r="http://schemas.openxmlformats.org/officeDocument/2006/relationships" xmlns:m="http://schemas.openxmlformats.org/officeDocument/2006/math" xmlns:v="urn:schemas-microsoft-com:vml" xmlns:wp14="http://schemas.microsoft.com/office/word/2010/wordprocessingDrawing" xmlns:wp="http://schemas.openxmlformats.org/drawingml/2006/wordprocessingDrawing" xmlns:w10="urn:schemas-microsoft-com:office:word" xmlns:w="http://schemas.openxmlformats.org/wordprocessingml/2006/main" xmlns:w14="http://schemas.microsoft.com/office/word/2010/wordml" xmlns:w15="http://schemas.microsoft.com/office/word/2012/wordml" xmlns:wpg="http://schemas.microsoft.com/office/word/2010/wordprocessingGroup" xmlns:wpi="http://schemas.microsoft.com/office/word/2010/wordprocessingInk" xmlns:wne="http://schemas.microsoft.com/office/word/2006/wordml" xmlns:wps="http://schemas.microsoft.com/office/word/2010/wordprocessingShape" mc:Ignorable="w14 w15 wp14">
   <w:body>
     <w:p>
       <w:pPr>
@@ -204,21 +204,7 @@
           <w:szCs w:val="24"/>
         </w:rPr>
         <w:tab/>
-        <w:t xml:space="preserve"> Daniel </w:t>
-      </w:r>
-      <w:proofErr w:type="spellStart"/>
-      <w:r>
-        <w:rPr>
-          <w:szCs w:val="24"/>
-        </w:rPr>
-        <w:t>Betucci</w:t>
-      </w:r>
-      <w:proofErr w:type="spellEnd"/>
-      <w:r>
-        <w:rPr>
-          <w:szCs w:val="24"/>
-        </w:rPr>
-        <w:t xml:space="preserve"> – 52061</w:t>
+        <w:t xml:space="preserve"> Daniel Betucci – 52061</w:t>
       </w:r>
     </w:p>
     <w:p>
@@ -232,21 +218,13 @@
           <w:szCs w:val="24"/>
         </w:rPr>
         <w:tab/>
-        <w:t xml:space="preserve"> Angélica </w:t>
-      </w:r>
-      <w:proofErr w:type="spellStart"/>
-      <w:r>
-        <w:rPr>
-          <w:szCs w:val="24"/>
-        </w:rPr>
-        <w:t>Cassoli</w:t>
-      </w:r>
-      <w:proofErr w:type="spellEnd"/>
-      <w:r>
-        <w:rPr>
-          <w:szCs w:val="24"/>
-        </w:rPr>
-        <w:t xml:space="preserve"> – x</w:t>
+        <w:t xml:space="preserve"> Angélica Cassoli – </w:t>
+      </w:r>
+      <w:r>
+        <w:rPr>
+          <w:szCs w:val="24"/>
+        </w:rPr>
+        <w:t>52119</w:t>
       </w:r>
     </w:p>
     <w:p>
@@ -260,8 +238,16 @@
           <w:szCs w:val="24"/>
         </w:rPr>
         <w:tab/>
-        <w:t xml:space="preserve"> Ramon Souza – x</w:t>
-      </w:r>
+        <w:t xml:space="preserve"> Ramon Souza – </w:t>
+      </w:r>
+      <w:r>
+        <w:rPr>
+          <w:szCs w:val="24"/>
+        </w:rPr>
+        <w:t>52089</w:t>
+      </w:r>
+      <w:bookmarkStart w:id="0" w:name="_GoBack"/>
+      <w:bookmarkEnd w:id="0"/>
     </w:p>
     <w:p>
       <w:pPr>
@@ -323,24 +309,14 @@
         <w:t xml:space="preserve"> 1. Um desenho de arquitetura da solução com ênfase mais técnica, detalhando todos </w:t>
       </w:r>
       <w:r>
-        <w:t xml:space="preserve">os componentes de hardware e software utilizados e como interagem entre si. Esta arquitetura será mostrada e validada pelos professores de PI e </w:t>
-      </w:r>
-      <w:proofErr w:type="spellStart"/>
-      <w:r>
-        <w:t>Ar</w:t>
+        <w:t>os componentes de hardware e software utilizados e como interagem entre si. Esta arquitetura será mostrada e validada pelos professores de PI e Ar</w:t>
       </w:r>
       <w:r>
         <w:t>q</w:t>
       </w:r>
-      <w:proofErr w:type="spellEnd"/>
-      <w:r>
-        <w:t xml:space="preserve"> </w:t>
-      </w:r>
-      <w:proofErr w:type="spellStart"/>
-      <w:r>
-        <w:t>Comp</w:t>
-      </w:r>
-      <w:proofErr w:type="spellEnd"/>
+      <w:r>
+        <w:t xml:space="preserve"> Comp</w:t>
+      </w:r>
       <w:r>
         <w:t>;</w:t>
       </w:r>
@@ -450,20 +426,13 @@
           <w:sz w:val="24"/>
         </w:rPr>
         <w:lastRenderedPageBreak/>
-        <w:t>2</w:t>
+        <w:t xml:space="preserve">2 – Arquitetura </w:t>
       </w:r>
       <w:r>
         <w:rPr>
           <w:b/>
           <w:sz w:val="24"/>
         </w:rPr>
-        <w:t xml:space="preserve"> – Arquitetura </w:t>
-      </w:r>
-      <w:r>
-        <w:rPr>
-          <w:b/>
-          <w:sz w:val="24"/>
-        </w:rPr>
         <w:t>Negócio</w:t>
       </w:r>
     </w:p>
@@ -471,6 +440,7 @@
       <w:r>
         <w:rPr>
           <w:noProof/>
+          <w:lang w:eastAsia="pt-BR"/>
         </w:rPr>
         <w:drawing>
           <wp:inline distT="0" distB="0" distL="0" distR="0" wp14:anchorId="58FE0C67" wp14:editId="09DFC2A5">
@@ -515,8 +485,6 @@
           </wp:inline>
         </w:drawing>
       </w:r>
-      <w:bookmarkStart w:id="0" w:name="_GoBack"/>
-      <w:bookmarkEnd w:id="0"/>
     </w:p>
     <w:p>
       <w:pPr>
@@ -543,56 +511,7 @@
         <w:ind w:left="360"/>
       </w:pPr>
     </w:p>
-    <w:p>
-      <w:pPr>
-        <w:ind w:left="360"/>
-      </w:pPr>
-    </w:p>
-    <w:p>
-      <w:pPr>
-        <w:ind w:left="360"/>
-      </w:pPr>
-    </w:p>
-    <w:p>
-      <w:pPr>
-        <w:ind w:left="360"/>
-      </w:pPr>
-    </w:p>
-    <w:p>
-      <w:pPr>
-        <w:ind w:left="360"/>
-      </w:pPr>
-    </w:p>
-    <w:p>
-      <w:pPr>
-        <w:ind w:left="360"/>
-      </w:pPr>
-    </w:p>
-    <w:p>
-      <w:pPr>
-        <w:ind w:left="360"/>
-      </w:pPr>
-    </w:p>
-    <w:p>
-      <w:pPr>
-        <w:ind w:left="360"/>
-      </w:pPr>
-    </w:p>
-    <w:p>
-      <w:pPr>
-        <w:ind w:left="360"/>
-      </w:pPr>
-    </w:p>
-    <w:p>
-      <w:pPr>
-        <w:ind w:left="360"/>
-      </w:pPr>
-    </w:p>
-    <w:p>
-      <w:pPr>
-        <w:ind w:left="360"/>
-      </w:pPr>
-    </w:p>
+    <w:p/>
     <w:sectPr>
       <w:pgSz w:w="11906" w:h="16838"/>
       <w:pgMar w:top="1417" w:right="1701" w:bottom="1417" w:left="1701" w:header="708" w:footer="708" w:gutter="0"/>
@@ -604,7 +523,7 @@
 </file>
 
 <file path=word/endnotes.xml><?xml version="1.0" encoding="utf-8"?>
-<w:endnotes xmlns:wpc="http://schemas.microsoft.com/office/word/2010/wordprocessingCanvas" xmlns:cx="http://schemas.microsoft.com/office/drawing/2014/chartex" xmlns:cx1="http://schemas.microsoft.com/office/drawing/2015/9/8/chartex" xmlns:cx2="http://schemas.microsoft.com/office/drawing/2015/10/21/chartex" xmlns:cx3="http://schemas.microsoft.com/office/drawing/2016/5/9/chartex" xmlns:cx4="http://schemas.microsoft.com/office/drawing/2016/5/10/chartex" xmlns:cx5="http://schemas.microsoft.com/office/drawing/2016/5/11/chartex" xmlns:cx6="http://schemas.microsoft.com/office/drawing/2016/5/12/chartex" xmlns:cx7="http://schemas.microsoft.com/office/drawing/2016/5/13/chartex" xmlns:cx8="http://schemas.microsoft.com/office/drawing/2016/5/14/chartex" xmlns:mc="http://schemas.openxmlformats.org/markup-compatibility/2006" xmlns:aink="http://schemas.microsoft.com/office/drawing/2016/ink" xmlns:am3d="http://schemas.microsoft.com/office/drawing/2017/model3d" xmlns:o="urn:schemas-microsoft-com:office:office" xmlns:r="http://schemas.openxmlformats.org/officeDocument/2006/relationships" xmlns:m="http://schemas.openxmlformats.org/officeDocument/2006/math" xmlns:v="urn:schemas-microsoft-com:vml" xmlns:wp14="http://schemas.microsoft.com/office/word/2010/wordprocessingDrawing" xmlns:wp="http://schemas.openxmlformats.org/drawingml/2006/wordprocessingDrawing" xmlns:w10="urn:schemas-microsoft-com:office:word" xmlns:w="http://schemas.openxmlformats.org/wordprocessingml/2006/main" xmlns:w14="http://schemas.microsoft.com/office/word/2010/wordml" xmlns:w15="http://schemas.microsoft.com/office/word/2012/wordml" xmlns:w16cid="http://schemas.microsoft.com/office/word/2016/wordml/cid" xmlns:w16se="http://schemas.microsoft.com/office/word/2015/wordml/symex" xmlns:wpg="http://schemas.microsoft.com/office/word/2010/wordprocessingGroup" xmlns:wpi="http://schemas.microsoft.com/office/word/2010/wordprocessingInk" xmlns:wne="http://schemas.microsoft.com/office/word/2006/wordml" xmlns:wps="http://schemas.microsoft.com/office/word/2010/wordprocessingShape" mc:Ignorable="w14 w15 w16se w16cid wp14">
+<w:endnotes xmlns:wpc="http://schemas.microsoft.com/office/word/2010/wordprocessingCanvas" xmlns:mc="http://schemas.openxmlformats.org/markup-compatibility/2006" xmlns:o="urn:schemas-microsoft-com:office:office" xmlns:r="http://schemas.openxmlformats.org/officeDocument/2006/relationships" xmlns:m="http://schemas.openxmlformats.org/officeDocument/2006/math" xmlns:v="urn:schemas-microsoft-com:vml" xmlns:wp14="http://schemas.microsoft.com/office/word/2010/wordprocessingDrawing" xmlns:wp="http://schemas.openxmlformats.org/drawingml/2006/wordprocessingDrawing" xmlns:w10="urn:schemas-microsoft-com:office:word" xmlns:w="http://schemas.openxmlformats.org/wordprocessingml/2006/main" xmlns:w14="http://schemas.microsoft.com/office/word/2010/wordml" xmlns:w15="http://schemas.microsoft.com/office/word/2012/wordml" xmlns:wpg="http://schemas.microsoft.com/office/word/2010/wordprocessingGroup" xmlns:wpi="http://schemas.microsoft.com/office/word/2010/wordprocessingInk" xmlns:wne="http://schemas.microsoft.com/office/word/2006/wordml" xmlns:wps="http://schemas.microsoft.com/office/word/2010/wordprocessingShape" mc:Ignorable="w14 w15 wp14">
   <w:endnote w:type="separator" w:id="-1">
     <w:p>
       <w:pPr>
@@ -629,7 +548,7 @@
 </file>
 
 <file path=word/footnotes.xml><?xml version="1.0" encoding="utf-8"?>
-<w:footnotes xmlns:wpc="http://schemas.microsoft.com/office/word/2010/wordprocessingCanvas" xmlns:cx="http://schemas.microsoft.com/office/drawing/2014/chartex" xmlns:cx1="http://schemas.microsoft.com/office/drawing/2015/9/8/chartex" xmlns:cx2="http://schemas.microsoft.com/office/drawing/2015/10/21/chartex" xmlns:cx3="http://schemas.microsoft.com/office/drawing/2016/5/9/chartex" xmlns:cx4="http://schemas.microsoft.com/office/drawing/2016/5/10/chartex" xmlns:cx5="http://schemas.microsoft.com/office/drawing/2016/5/11/chartex" xmlns:cx6="http://schemas.microsoft.com/office/drawing/2016/5/12/chartex" xmlns:cx7="http://schemas.microsoft.com/office/drawing/2016/5/13/chartex" xmlns:cx8="http://schemas.microsoft.com/office/drawing/2016/5/14/chartex" xmlns:mc="http://schemas.openxmlformats.org/markup-compatibility/2006" xmlns:aink="http://schemas.microsoft.com/office/drawing/2016/ink" xmlns:am3d="http://schemas.microsoft.com/office/drawing/2017/model3d" xmlns:o="urn:schemas-microsoft-com:office:office" xmlns:r="http://schemas.openxmlformats.org/officeDocument/2006/relationships" xmlns:m="http://schemas.openxmlformats.org/officeDocument/2006/math" xmlns:v="urn:schemas-microsoft-com:vml" xmlns:wp14="http://schemas.microsoft.com/office/word/2010/wordprocessingDrawing" xmlns:wp="http://schemas.openxmlformats.org/drawingml/2006/wordprocessingDrawing" xmlns:w10="urn:schemas-microsoft-com:office:word" xmlns:w="http://schemas.openxmlformats.org/wordprocessingml/2006/main" xmlns:w14="http://schemas.microsoft.com/office/word/2010/wordml" xmlns:w15="http://schemas.microsoft.com/office/word/2012/wordml" xmlns:w16cid="http://schemas.microsoft.com/office/word/2016/wordml/cid" xmlns:w16se="http://schemas.microsoft.com/office/word/2015/wordml/symex" xmlns:wpg="http://schemas.microsoft.com/office/word/2010/wordprocessingGroup" xmlns:wpi="http://schemas.microsoft.com/office/word/2010/wordprocessingInk" xmlns:wne="http://schemas.microsoft.com/office/word/2006/wordml" xmlns:wps="http://schemas.microsoft.com/office/word/2010/wordprocessingShape" mc:Ignorable="w14 w15 w16se w16cid wp14">
+<w:footnotes xmlns:wpc="http://schemas.microsoft.com/office/word/2010/wordprocessingCanvas" xmlns:mc="http://schemas.openxmlformats.org/markup-compatibility/2006" xmlns:o="urn:schemas-microsoft-com:office:office" xmlns:r="http://schemas.openxmlformats.org/officeDocument/2006/relationships" xmlns:m="http://schemas.openxmlformats.org/officeDocument/2006/math" xmlns:v="urn:schemas-microsoft-com:vml" xmlns:wp14="http://schemas.microsoft.com/office/word/2010/wordprocessingDrawing" xmlns:wp="http://schemas.openxmlformats.org/drawingml/2006/wordprocessingDrawing" xmlns:w10="urn:schemas-microsoft-com:office:word" xmlns:w="http://schemas.openxmlformats.org/wordprocessingml/2006/main" xmlns:w14="http://schemas.microsoft.com/office/word/2010/wordml" xmlns:w15="http://schemas.microsoft.com/office/word/2012/wordml" xmlns:wpg="http://schemas.microsoft.com/office/word/2010/wordprocessingGroup" xmlns:wpi="http://schemas.microsoft.com/office/word/2010/wordprocessingInk" xmlns:wne="http://schemas.microsoft.com/office/word/2006/wordml" xmlns:wps="http://schemas.microsoft.com/office/word/2010/wordprocessingShape" mc:Ignorable="w14 w15 wp14">
   <w:footnote w:type="separator" w:id="-1">
     <w:p>
       <w:pPr>
@@ -654,8 +573,8 @@
 </file>
 
 <file path=word/numbering.xml><?xml version="1.0" encoding="utf-8"?>
-<w:numbering xmlns:wpc="http://schemas.microsoft.com/office/word/2010/wordprocessingCanvas" xmlns:cx="http://schemas.microsoft.com/office/drawing/2014/chartex" xmlns:cx1="http://schemas.microsoft.com/office/drawing/2015/9/8/chartex" xmlns:cx2="http://schemas.microsoft.com/office/drawing/2015/10/21/chartex" xmlns:cx3="http://schemas.microsoft.com/office/drawing/2016/5/9/chartex" xmlns:cx4="http://schemas.microsoft.com/office/drawing/2016/5/10/chartex" xmlns:cx5="http://schemas.microsoft.com/office/drawing/2016/5/11/chartex" xmlns:cx6="http://schemas.microsoft.com/office/drawing/2016/5/12/chartex" xmlns:cx7="http://schemas.microsoft.com/office/drawing/2016/5/13/chartex" xmlns:cx8="http://schemas.microsoft.com/office/drawing/2016/5/14/chartex" xmlns:mc="http://schemas.openxmlformats.org/markup-compatibility/2006" xmlns:aink="http://schemas.microsoft.com/office/drawing/2016/ink" xmlns:am3d="http://schemas.microsoft.com/office/drawing/2017/model3d" xmlns:o="urn:schemas-microsoft-com:office:office" xmlns:r="http://schemas.openxmlformats.org/officeDocument/2006/relationships" xmlns:m="http://schemas.openxmlformats.org/officeDocument/2006/math" xmlns:v="urn:schemas-microsoft-com:vml" xmlns:wp14="http://schemas.microsoft.com/office/word/2010/wordprocessingDrawing" xmlns:wp="http://schemas.openxmlformats.org/drawingml/2006/wordprocessingDrawing" xmlns:w10="urn:schemas-microsoft-com:office:word" xmlns:w="http://schemas.openxmlformats.org/wordprocessingml/2006/main" xmlns:w14="http://schemas.microsoft.com/office/word/2010/wordml" xmlns:w15="http://schemas.microsoft.com/office/word/2012/wordml" xmlns:w16cid="http://schemas.microsoft.com/office/word/2016/wordml/cid" xmlns:w16se="http://schemas.microsoft.com/office/word/2015/wordml/symex" xmlns:wpg="http://schemas.microsoft.com/office/word/2010/wordprocessingGroup" xmlns:wpi="http://schemas.microsoft.com/office/word/2010/wordprocessingInk" xmlns:wne="http://schemas.microsoft.com/office/word/2006/wordml" xmlns:wps="http://schemas.microsoft.com/office/word/2010/wordprocessingShape" mc:Ignorable="w14 w15 w16se w16cid wp14">
-  <w:abstractNum w:abstractNumId="0" w15:restartNumberingAfterBreak="0">
+<w:numbering xmlns:wpc="http://schemas.microsoft.com/office/word/2010/wordprocessingCanvas" xmlns:mc="http://schemas.openxmlformats.org/markup-compatibility/2006" xmlns:o="urn:schemas-microsoft-com:office:office" xmlns:r="http://schemas.openxmlformats.org/officeDocument/2006/relationships" xmlns:m="http://schemas.openxmlformats.org/officeDocument/2006/math" xmlns:v="urn:schemas-microsoft-com:vml" xmlns:wp14="http://schemas.microsoft.com/office/word/2010/wordprocessingDrawing" xmlns:wp="http://schemas.openxmlformats.org/drawingml/2006/wordprocessingDrawing" xmlns:w10="urn:schemas-microsoft-com:office:word" xmlns:w="http://schemas.openxmlformats.org/wordprocessingml/2006/main" xmlns:w14="http://schemas.microsoft.com/office/word/2010/wordml" xmlns:w15="http://schemas.microsoft.com/office/word/2012/wordml" xmlns:wpg="http://schemas.microsoft.com/office/word/2010/wordprocessingGroup" xmlns:wpi="http://schemas.microsoft.com/office/word/2010/wordprocessingInk" xmlns:wne="http://schemas.microsoft.com/office/word/2006/wordml" xmlns:wps="http://schemas.microsoft.com/office/word/2010/wordprocessingShape" mc:Ignorable="w14 w15 wp14">
+  <w:abstractNum w:abstractNumId="0">
     <w:nsid w:val="0978788B"/>
     <w:multiLevelType w:val="hybridMultilevel"/>
     <w:tmpl w:val="883A9058"/>
@@ -768,7 +687,7 @@
       </w:rPr>
     </w:lvl>
   </w:abstractNum>
-  <w:abstractNum w:abstractNumId="1" w15:restartNumberingAfterBreak="0">
+  <w:abstractNum w:abstractNumId="1">
     <w:nsid w:val="51184983"/>
     <w:multiLevelType w:val="hybridMultilevel"/>
     <w:tmpl w:val="B042414E"/>
@@ -891,7 +810,7 @@
 </file>
 
 <file path=word/styles.xml><?xml version="1.0" encoding="utf-8"?>
-<w:styles xmlns:mc="http://schemas.openxmlformats.org/markup-compatibility/2006" xmlns:r="http://schemas.openxmlformats.org/officeDocument/2006/relationships" xmlns:w="http://schemas.openxmlformats.org/wordprocessingml/2006/main" xmlns:w14="http://schemas.microsoft.com/office/word/2010/wordml" xmlns:w15="http://schemas.microsoft.com/office/word/2012/wordml" xmlns:w16cid="http://schemas.microsoft.com/office/word/2016/wordml/cid" xmlns:w16se="http://schemas.microsoft.com/office/word/2015/wordml/symex" mc:Ignorable="w14 w15 w16se w16cid">
+<w:styles xmlns:mc="http://schemas.openxmlformats.org/markup-compatibility/2006" xmlns:r="http://schemas.openxmlformats.org/officeDocument/2006/relationships" xmlns:w="http://schemas.openxmlformats.org/wordprocessingml/2006/main" xmlns:w14="http://schemas.microsoft.com/office/word/2010/wordml" xmlns:w15="http://schemas.microsoft.com/office/word/2012/wordml" mc:Ignorable="w14 w15">
   <w:docDefaults>
     <w:rPrDefault>
       <w:rPr>
@@ -907,7 +826,7 @@
       </w:pPr>
     </w:pPrDefault>
   </w:docDefaults>
-  <w:latentStyles w:defLockedState="0" w:defUIPriority="99" w:defSemiHidden="0" w:defUnhideWhenUsed="0" w:defQFormat="0" w:count="375">
+  <w:latentStyles w:defLockedState="0" w:defUIPriority="99" w:defSemiHidden="0" w:defUnhideWhenUsed="0" w:defQFormat="0" w:count="371">
     <w:lsdException w:name="Normal" w:uiPriority="0" w:qFormat="1"/>
     <w:lsdException w:name="heading 1" w:uiPriority="9" w:qFormat="1"/>
     <w:lsdException w:name="heading 2" w:semiHidden="1" w:uiPriority="9" w:unhideWhenUsed="1" w:qFormat="1"/>
@@ -1013,6 +932,7 @@
     <w:lsdException w:name="HTML Sample" w:semiHidden="1" w:unhideWhenUsed="1"/>
     <w:lsdException w:name="HTML Typewriter" w:semiHidden="1" w:unhideWhenUsed="1"/>
     <w:lsdException w:name="HTML Variable" w:semiHidden="1" w:unhideWhenUsed="1"/>
+    <w:lsdException w:name="Normal Table" w:semiHidden="1" w:unhideWhenUsed="1"/>
     <w:lsdException w:name="annotation subject" w:semiHidden="1" w:unhideWhenUsed="1"/>
     <w:lsdException w:name="No List" w:semiHidden="1" w:unhideWhenUsed="1"/>
     <w:lsdException w:name="Outline List 1" w:semiHidden="1" w:unhideWhenUsed="1"/>
@@ -1056,8 +976,10 @@
     <w:lsdException w:name="Table Elegant" w:semiHidden="1" w:unhideWhenUsed="1"/>
     <w:lsdException w:name="Table Professional" w:semiHidden="1" w:unhideWhenUsed="1"/>
     <w:lsdException w:name="Table Subtle 1" w:semiHidden="1" w:unhideWhenUsed="1"/>
+    <w:lsdException w:name="Table Subtle 2" w:semiHidden="1" w:unhideWhenUsed="1"/>
     <w:lsdException w:name="Table Web 1" w:semiHidden="1" w:unhideWhenUsed="1"/>
     <w:lsdException w:name="Table Web 2" w:semiHidden="1" w:unhideWhenUsed="1"/>
+    <w:lsdException w:name="Table Web 3" w:semiHidden="1" w:unhideWhenUsed="1"/>
     <w:lsdException w:name="Balloon Text" w:semiHidden="1" w:unhideWhenUsed="1"/>
     <w:lsdException w:name="Table Grid" w:uiPriority="39"/>
     <w:lsdException w:name="Table Theme" w:semiHidden="1" w:unhideWhenUsed="1"/>
@@ -1276,10 +1198,6 @@
     <w:lsdException w:name="List Table 5 Dark Accent 6" w:uiPriority="50"/>
     <w:lsdException w:name="List Table 6 Colorful Accent 6" w:uiPriority="51"/>
     <w:lsdException w:name="List Table 7 Colorful Accent 6" w:uiPriority="52"/>
-    <w:lsdException w:name="Mention" w:semiHidden="1" w:unhideWhenUsed="1"/>
-    <w:lsdException w:name="Smart Hyperlink" w:semiHidden="1" w:unhideWhenUsed="1"/>
-    <w:lsdException w:name="Hashtag" w:semiHidden="1" w:unhideWhenUsed="1"/>
-    <w:lsdException w:name="Unresolved Mention" w:semiHidden="1" w:unhideWhenUsed="1"/>
   </w:latentStyles>
   <w:style w:type="paragraph" w:default="1" w:styleId="Normal">
     <w:name w:val="Normal"/>
@@ -1401,6 +1319,7 @@
       <w:spacing w:after="0" w:line="240" w:lineRule="auto"/>
     </w:pPr>
     <w:tblPr>
+      <w:tblInd w:w="0" w:type="dxa"/>
       <w:tblBorders>
         <w:top w:val="single" w:sz="4" w:space="0" w:color="auto"/>
         <w:left w:val="single" w:sz="4" w:space="0" w:color="auto"/>
@@ -1409,6 +1328,12 @@
         <w:insideH w:val="single" w:sz="4" w:space="0" w:color="auto"/>
         <w:insideV w:val="single" w:sz="4" w:space="0" w:color="auto"/>
       </w:tblBorders>
+      <w:tblCellMar>
+        <w:top w:w="0" w:type="dxa"/>
+        <w:left w:w="108" w:type="dxa"/>
+        <w:bottom w:w="0" w:type="dxa"/>
+        <w:right w:w="108" w:type="dxa"/>
+      </w:tblCellMar>
     </w:tblPr>
   </w:style>
   <w:style w:type="table" w:styleId="TabeladeGrade6Colorida">
@@ -1425,6 +1350,7 @@
     <w:tblPr>
       <w:tblStyleRowBandSize w:val="1"/>
       <w:tblStyleColBandSize w:val="1"/>
+      <w:tblInd w:w="0" w:type="dxa"/>
       <w:tblBorders>
         <w:top w:val="single" w:sz="4" w:space="0" w:color="666666" w:themeColor="text1" w:themeTint="99"/>
         <w:left w:val="single" w:sz="4" w:space="0" w:color="666666" w:themeColor="text1" w:themeTint="99"/>
@@ -1433,6 +1359,12 @@
         <w:insideH w:val="single" w:sz="4" w:space="0" w:color="666666" w:themeColor="text1" w:themeTint="99"/>
         <w:insideV w:val="single" w:sz="4" w:space="0" w:color="666666" w:themeColor="text1" w:themeTint="99"/>
       </w:tblBorders>
+      <w:tblCellMar>
+        <w:top w:w="0" w:type="dxa"/>
+        <w:left w:w="108" w:type="dxa"/>
+        <w:bottom w:w="0" w:type="dxa"/>
+        <w:right w:w="108" w:type="dxa"/>
+      </w:tblCellMar>
     </w:tblPr>
     <w:tblStylePr w:type="firstRow">
       <w:rPr>

</xml_diff>